<commit_message>
l75 exam task1 finish no css style
</commit_message>
<xml_diff>
--- a/06-React/12-mini-project/test students.docx
+++ b/06-React/12-mini-project/test students.docx
@@ -3,99 +3,6 @@
 <w:document xmlns:wpc="http://schemas.microsoft.com/office/word/2010/wordprocessingCanvas" xmlns:mc="http://schemas.openxmlformats.org/markup-compatibility/2006" xmlns:o="urn:schemas-microsoft-com:office:office" xmlns:r="http://schemas.openxmlformats.org/officeDocument/2006/relationships" xmlns:m="http://schemas.openxmlformats.org/officeDocument/2006/math" xmlns:v="urn:schemas-microsoft-com:vml" xmlns:wp14="http://schemas.microsoft.com/office/word/2010/wordprocessingDrawing" xmlns:wp="http://schemas.openxmlformats.org/drawingml/2006/wordprocessingDrawing" xmlns:w10="urn:schemas-microsoft-com:office:word" xmlns:w="http://schemas.openxmlformats.org/wordprocessingml/2006/main" xmlns:w14="http://schemas.microsoft.com/office/word/2010/wordml" xmlns:w15="http://schemas.microsoft.com/office/word/2012/wordml" xmlns:wpg="http://schemas.microsoft.com/office/word/2010/wordprocessingGroup" xmlns:wpi="http://schemas.microsoft.com/office/word/2010/wordprocessingInk" xmlns:wne="http://schemas.microsoft.com/office/word/2006/wordml" xmlns:wps="http://schemas.microsoft.com/office/word/2010/wordprocessingShape" mc:Ignorable="w14 w15 wp14">
   <w:body>
     <w:p>
-      <w:r>
-        <w:t>The qualifying process you are going through and this test, in particular, is confidential information that is part</w:t>
-      </w:r>
-      <w:r>
-        <w:rPr>
-          <w:lang w:val="en-US"/>
-        </w:rPr>
-        <w:t xml:space="preserve"> </w:t>
-      </w:r>
-      <w:r>
-        <w:t xml:space="preserve">of organizational processes in </w:t>
-      </w:r>
-      <w:proofErr w:type="spellStart"/>
-      <w:r>
-        <w:rPr>
-          <w:lang w:val="en-US"/>
-        </w:rPr>
-        <w:t>GiliMena</w:t>
-      </w:r>
-      <w:proofErr w:type="spellEnd"/>
-      <w:r>
-        <w:rPr>
-          <w:lang w:val="en-US"/>
-        </w:rPr>
-        <w:t>™</w:t>
-      </w:r>
-      <w:r>
-        <w:t xml:space="preserve"> Technologies Ltd. Distribution, posting, or publishing of details or data</w:t>
-      </w:r>
-      <w:r>
-        <w:rPr>
-          <w:lang w:val="en-US"/>
-        </w:rPr>
-        <w:t xml:space="preserve"> </w:t>
-      </w:r>
-      <w:r>
-        <w:t>related to the qualifying process or the test including, but not limited to distribution, posting, or publishing any</w:t>
-      </w:r>
-      <w:r>
-        <w:rPr>
-          <w:lang w:val="en-US"/>
-        </w:rPr>
-        <w:t xml:space="preserve"> </w:t>
-      </w:r>
-      <w:r>
-        <w:t xml:space="preserve">part of the examination, oral or written, constitutes serious harm and damages to </w:t>
-      </w:r>
-      <w:proofErr w:type="spellStart"/>
-      <w:r>
-        <w:rPr>
-          <w:lang w:val="en-US"/>
-        </w:rPr>
-        <w:t>GiliMena</w:t>
-      </w:r>
-      <w:proofErr w:type="spellEnd"/>
-      <w:r>
-        <w:rPr>
-          <w:lang w:val="en-US"/>
-        </w:rPr>
-        <w:t>™</w:t>
-      </w:r>
-      <w:r>
-        <w:t xml:space="preserve"> Technologies Ltd.</w:t>
-      </w:r>
-      <w:r>
-        <w:rPr>
-          <w:lang w:val="en-US"/>
-        </w:rPr>
-        <w:t xml:space="preserve"> </w:t>
-      </w:r>
-      <w:r>
-        <w:t>Answering the test shall be construed as consent and agreement to maintain the qualifying and the testing</w:t>
-      </w:r>
-      <w:r>
-        <w:rPr>
-          <w:lang w:val="en-US"/>
-        </w:rPr>
-        <w:t xml:space="preserve"> </w:t>
-      </w:r>
-      <w:r>
-        <w:t>process in confidentiality, not distribute them or pass them to any other corporation or person, together and</w:t>
-      </w:r>
-      <w:r>
-        <w:rPr>
-          <w:lang w:val="en-US"/>
-        </w:rPr>
-        <w:t xml:space="preserve"> </w:t>
-      </w:r>
-      <w:r>
-        <w:t>separately.</w:t>
-      </w:r>
-    </w:p>
-    <w:p>
       <w:pPr>
         <w:rPr>
           <w:sz w:val="24"/>
@@ -148,7 +55,6 @@
         <w:t>finished questions fully), in case you are stuck it is recommended to move on to the next question.</w:t>
       </w:r>
     </w:p>
-    <w:p/>
     <w:p>
       <w:r>
         <w:rPr>
@@ -191,7 +97,6 @@
         <w:t>have taken towards finding a solution.</w:t>
       </w:r>
     </w:p>
-    <w:p/>
     <w:p>
       <w:pPr>
         <w:rPr>
@@ -238,31 +143,17 @@
     <w:p>
       <w:pPr>
         <w:rPr>
-          <w:lang w:val="en-US"/>
-        </w:rPr>
-      </w:pPr>
-      <w:r>
-        <w:rPr>
-          <w:lang w:val="en-US"/>
-        </w:rPr>
-        <w:br w:type="page"/>
-      </w:r>
-    </w:p>
-    <w:p>
-      <w:pPr>
-        <w:rPr>
-          <w:b/>
-          <w:bCs/>
-          <w:lang w:val="en-US"/>
-        </w:rPr>
-      </w:pPr>
-      <w:r>
-        <w:rPr>
-          <w:b/>
-          <w:bCs/>
-          <w:lang w:val="en-US"/>
-        </w:rPr>
-        <w:lastRenderedPageBreak/>
+          <w:b/>
+          <w:bCs/>
+          <w:lang w:val="en-US"/>
+        </w:rPr>
+      </w:pPr>
+      <w:r>
+        <w:rPr>
+          <w:b/>
+          <w:bCs/>
+          <w:lang w:val="en-US"/>
+        </w:rPr>
         <w:t>About The Exam</w:t>
       </w:r>
     </w:p>
@@ -331,25 +222,18 @@
     <w:p>
       <w:pPr>
         <w:rPr>
-          <w:lang w:val="en-US"/>
-        </w:rPr>
-      </w:pPr>
-    </w:p>
-    <w:p>
-      <w:pPr>
-        <w:rPr>
-          <w:b/>
-          <w:bCs/>
-          <w:lang w:val="en-US"/>
-        </w:rPr>
-      </w:pPr>
-      <w:r>
-        <w:rPr>
-          <w:b/>
-          <w:bCs/>
-          <w:lang w:val="en-US"/>
-        </w:rPr>
-        <w:t>Exam</w:t>
+          <w:b/>
+          <w:bCs/>
+          <w:lang w:val="en-US"/>
+        </w:rPr>
+      </w:pPr>
+      <w:r>
+        <w:rPr>
+          <w:b/>
+          <w:bCs/>
+          <w:lang w:val="en-US"/>
+        </w:rPr>
+        <w:t>EXAM:</w:t>
       </w:r>
     </w:p>
     <w:p>
@@ -402,9 +286,17 @@
       </w:pPr>
       <w:r>
         <w:rPr>
-          <w:lang w:val="en-US"/>
-        </w:rPr>
-        <w:t xml:space="preserve">Get the breeds images from </w:t>
+          <w:b/>
+          <w:bCs/>
+          <w:lang w:val="en-US"/>
+        </w:rPr>
+        <w:t>Get the breeds images</w:t>
+      </w:r>
+      <w:r>
+        <w:rPr>
+          <w:lang w:val="en-US"/>
+        </w:rPr>
+        <w:t xml:space="preserve"> from </w:t>
       </w:r>
       <w:hyperlink r:id="rId5" w:history="1">
         <w:r>
@@ -427,12 +319,25 @@
         </w:rPr>
         <w:br/>
       </w:r>
-      <w:bookmarkStart w:id="0" w:name="_GoBack"/>
-      <w:r>
-        <w:rPr>
-          <w:lang w:val="en-US"/>
-        </w:rPr>
-        <w:t>please note, you should create a list of hardcoded breeds to fetch, or look at bonus question number 1.</w:t>
+      <w:r>
+        <w:rPr>
+          <w:lang w:val="en-US"/>
+        </w:rPr>
+        <w:t xml:space="preserve">please note, you should </w:t>
+      </w:r>
+      <w:r>
+        <w:rPr>
+          <w:b/>
+          <w:bCs/>
+          <w:lang w:val="en-US"/>
+        </w:rPr>
+        <w:t>create a list of hardcoded breeds to fetch</w:t>
+      </w:r>
+      <w:r>
+        <w:rPr>
+          <w:lang w:val="en-US"/>
+        </w:rPr>
+        <w:t>, or look at bonus question number 1.</w:t>
       </w:r>
     </w:p>
     <w:p>
@@ -448,9 +353,59 @@
       </w:pPr>
       <w:r>
         <w:rPr>
-          <w:lang w:val="en-US"/>
-        </w:rPr>
-        <w:t>Each breed should have its own card. The picture cards should contain the picture itself, the Dog’s breed name, and a “lorem ipsum” description.</w:t>
+          <w:b/>
+          <w:bCs/>
+          <w:lang w:val="en-US"/>
+        </w:rPr>
+        <w:t>Each breed should have its own card</w:t>
+      </w:r>
+      <w:r>
+        <w:rPr>
+          <w:lang w:val="en-US"/>
+        </w:rPr>
+        <w:t xml:space="preserve">. The picture cards should contain the </w:t>
+      </w:r>
+      <w:r>
+        <w:rPr>
+          <w:b/>
+          <w:bCs/>
+          <w:lang w:val="en-US"/>
+        </w:rPr>
+        <w:t>picture itself</w:t>
+      </w:r>
+      <w:r>
+        <w:rPr>
+          <w:lang w:val="en-US"/>
+        </w:rPr>
+        <w:t xml:space="preserve">, the Dog’s </w:t>
+      </w:r>
+      <w:r>
+        <w:rPr>
+          <w:b/>
+          <w:bCs/>
+          <w:lang w:val="en-US"/>
+        </w:rPr>
+        <w:t>breed name</w:t>
+      </w:r>
+      <w:r>
+        <w:rPr>
+          <w:lang w:val="en-US"/>
+        </w:rPr>
+        <w:t xml:space="preserve">, and a “lorem ipsum” </w:t>
+      </w:r>
+      <w:r>
+        <w:rPr>
+          <w:b/>
+          <w:bCs/>
+          <w:lang w:val="en-US"/>
+        </w:rPr>
+        <w:t>description</w:t>
+      </w:r>
+      <w:r>
+        <w:rPr>
+          <w:lang w:val="en-US"/>
+        </w:rPr>
+        <w:t>.</w:t>
       </w:r>
     </w:p>
     <w:p>
@@ -466,9 +421,17 @@
       </w:pPr>
       <w:r>
         <w:rPr>
-          <w:lang w:val="en-US"/>
-        </w:rPr>
-        <w:t>Search functionality – filter breed pictures that contain the search term in their</w:t>
+          <w:b/>
+          <w:bCs/>
+          <w:lang w:val="en-US"/>
+        </w:rPr>
+        <w:t>Search functionality – filter</w:t>
+      </w:r>
+      <w:r>
+        <w:rPr>
+          <w:lang w:val="en-US"/>
+        </w:rPr>
+        <w:t xml:space="preserve"> breed pictures that contain the search term in their</w:t>
       </w:r>
       <w:r>
         <w:rPr>
@@ -480,14 +443,7 @@
         <w:rPr>
           <w:lang w:val="en-US"/>
         </w:rPr>
-        <w:t xml:space="preserve"> </w:t>
-      </w:r>
-      <w:bookmarkEnd w:id="0"/>
-      <w:r>
-        <w:rPr>
-          <w:lang w:val="en-US"/>
-        </w:rPr>
-        <w:t>name</w:t>
+        <w:t xml:space="preserve"> name</w:t>
       </w:r>
       <w:r>
         <w:rPr>
@@ -526,9 +482,9 @@
           <w:lang w:val="en-US"/>
         </w:rPr>
         <w:drawing>
-          <wp:inline distT="0" distB="0" distL="0" distR="0" wp14:anchorId="0B87BD72" wp14:editId="4688E1F2">
-            <wp:extent cx="5725160" cy="3903980"/>
-            <wp:effectExtent l="0" t="0" r="8890" b="1270"/>
+          <wp:inline distT="0" distB="0" distL="0" distR="0" wp14:anchorId="0B87BD72" wp14:editId="1CF4F744">
+            <wp:extent cx="3185839" cy="2172420"/>
+            <wp:effectExtent l="0" t="0" r="0" b="0"/>
             <wp:docPr id="804502269" name="תמונה 1"/>
             <wp:cNvGraphicFramePr>
               <a:graphicFrameLocks xmlns:a="http://schemas.openxmlformats.org/drawingml/2006/main" noChangeAspect="1"/>
@@ -543,7 +499,7 @@
                     </pic:cNvPicPr>
                   </pic:nvPicPr>
                   <pic:blipFill>
-                    <a:blip r:embed="rId6">
+                    <a:blip r:embed="rId6" cstate="print">
                       <a:extLst>
                         <a:ext uri="{28A0092B-C50C-407E-A947-70E740481C1C}">
                           <a14:useLocalDpi xmlns:a14="http://schemas.microsoft.com/office/drawing/2010/main" val="0"/>
@@ -558,7 +514,7 @@
                   <pic:spPr bwMode="auto">
                     <a:xfrm>
                       <a:off x="0" y="0"/>
-                      <a:ext cx="5725160" cy="3903980"/>
+                      <a:ext cx="3239906" cy="2209288"/>
                     </a:xfrm>
                     <a:prstGeom prst="rect">
                       <a:avLst/>
@@ -585,39 +541,24 @@
     <w:p>
       <w:pPr>
         <w:rPr>
-          <w:noProof/>
-          <w:lang w:val="en-US"/>
-        </w:rPr>
-      </w:pPr>
-    </w:p>
-    <w:p>
-      <w:pPr>
-        <w:rPr>
-          <w:lang w:val="en-US"/>
-        </w:rPr>
-      </w:pPr>
-      <w:r>
-        <w:rPr>
-          <w:lang w:val="en-US"/>
-        </w:rPr>
-        <w:br w:type="page"/>
-      </w:r>
-    </w:p>
-    <w:p>
-      <w:pPr>
-        <w:rPr>
-          <w:b/>
-          <w:bCs/>
-          <w:lang w:val="en-US"/>
-        </w:rPr>
-      </w:pPr>
-      <w:r>
-        <w:rPr>
-          <w:b/>
-          <w:bCs/>
-          <w:lang w:val="en-US"/>
-        </w:rPr>
-        <w:lastRenderedPageBreak/>
+          <w:lang w:val="en-US"/>
+        </w:rPr>
+      </w:pPr>
+    </w:p>
+    <w:p>
+      <w:pPr>
+        <w:rPr>
+          <w:b/>
+          <w:bCs/>
+          <w:lang w:val="en-US"/>
+        </w:rPr>
+      </w:pPr>
+      <w:r>
+        <w:rPr>
+          <w:b/>
+          <w:bCs/>
+          <w:lang w:val="en-US"/>
+        </w:rPr>
         <w:t xml:space="preserve">2. </w:t>
       </w:r>
       <w:r>
@@ -663,21 +604,75 @@
       </w:pPr>
       <w:r>
         <w:rPr>
-          <w:lang w:val="en-US"/>
-        </w:rPr>
-        <w:t>Show the chosen dog breeds picture (use the API to fetch one random one) together with its related data such as its name and lorem desc</w:t>
-      </w:r>
-      <w:r>
-        <w:rPr>
+          <w:b/>
+          <w:bCs/>
+          <w:lang w:val="en-US"/>
+        </w:rPr>
+        <w:t>Show the chosen dog breeds picture</w:t>
+      </w:r>
+      <w:r>
+        <w:rPr>
+          <w:lang w:val="en-US"/>
+        </w:rPr>
+        <w:t xml:space="preserve"> (use the API to fetch one random one) </w:t>
+      </w:r>
+      <w:r>
+        <w:rPr>
+          <w:b/>
+          <w:bCs/>
+          <w:lang w:val="en-US"/>
+        </w:rPr>
+        <w:t>together</w:t>
+      </w:r>
+      <w:r>
+        <w:rPr>
+          <w:lang w:val="en-US"/>
+        </w:rPr>
+        <w:t xml:space="preserve"> with its related data such as its </w:t>
+      </w:r>
+      <w:r>
+        <w:rPr>
+          <w:b/>
+          <w:bCs/>
+          <w:lang w:val="en-US"/>
+        </w:rPr>
+        <w:t>name</w:t>
+      </w:r>
+      <w:r>
+        <w:rPr>
+          <w:lang w:val="en-US"/>
+        </w:rPr>
+        <w:t xml:space="preserve"> and lorem </w:t>
+      </w:r>
+      <w:r>
+        <w:rPr>
+          <w:b/>
+          <w:bCs/>
+          <w:lang w:val="en-US"/>
+        </w:rPr>
+        <w:t>desc</w:t>
+      </w:r>
+      <w:r>
+        <w:rPr>
+          <w:b/>
+          <w:bCs/>
           <w:lang w:val="en-US"/>
         </w:rPr>
         <w:t>r</w:t>
       </w:r>
       <w:r>
         <w:rPr>
-          <w:lang w:val="en-US"/>
-        </w:rPr>
-        <w:t xml:space="preserve">iption. </w:t>
+          <w:b/>
+          <w:bCs/>
+          <w:lang w:val="en-US"/>
+        </w:rPr>
+        <w:t>iption</w:t>
+      </w:r>
+      <w:r>
+        <w:rPr>
+          <w:lang w:val="en-US"/>
+        </w:rPr>
+        <w:t xml:space="preserve">. </w:t>
       </w:r>
     </w:p>
     <w:p>
@@ -693,15 +688,139 @@
       </w:pPr>
       <w:r>
         <w:rPr>
-          <w:lang w:val="en-US"/>
-        </w:rPr>
-        <w:t>Implement a chat interface on the right side of the page that allows the user to type a message and submit it.</w:t>
-      </w:r>
-      <w:r>
-        <w:rPr>
-          <w:lang w:val="en-US"/>
-        </w:rPr>
-        <w:t xml:space="preserve"> NOTE: this chat interface is not meant to be usable if you are not doing the bonus question. It should be available to a user currently on the page, they should be able to type a message, and all the messages that that user specifically types should appear. </w:t>
+          <w:b/>
+          <w:bCs/>
+          <w:lang w:val="en-US"/>
+        </w:rPr>
+        <w:t>Implement a chat interface</w:t>
+      </w:r>
+      <w:r>
+        <w:rPr>
+          <w:lang w:val="en-US"/>
+        </w:rPr>
+        <w:t xml:space="preserve"> on the </w:t>
+      </w:r>
+      <w:r>
+        <w:rPr>
+          <w:b/>
+          <w:bCs/>
+          <w:lang w:val="en-US"/>
+        </w:rPr>
+        <w:t>right side</w:t>
+      </w:r>
+      <w:r>
+        <w:rPr>
+          <w:lang w:val="en-US"/>
+        </w:rPr>
+        <w:t xml:space="preserve"> of the page that allows the user to </w:t>
+      </w:r>
+      <w:r>
+        <w:rPr>
+          <w:b/>
+          <w:bCs/>
+          <w:lang w:val="en-US"/>
+        </w:rPr>
+        <w:t>type a</w:t>
+      </w:r>
+      <w:r>
+        <w:rPr>
+          <w:lang w:val="en-US"/>
+        </w:rPr>
+        <w:t xml:space="preserve"> </w:t>
+      </w:r>
+      <w:r>
+        <w:rPr>
+          <w:b/>
+          <w:bCs/>
+          <w:lang w:val="en-US"/>
+        </w:rPr>
+        <w:t>message and submit it</w:t>
+      </w:r>
+      <w:r>
+        <w:rPr>
+          <w:lang w:val="en-US"/>
+        </w:rPr>
+        <w:t>.</w:t>
+      </w:r>
+      <w:r>
+        <w:rPr>
+          <w:lang w:val="en-US"/>
+        </w:rPr>
+        <w:t xml:space="preserve"> </w:t>
+      </w:r>
+    </w:p>
+    <w:p>
+      <w:pPr>
+        <w:pStyle w:val="a3"/>
+        <w:rPr>
+          <w:lang w:val="en-US"/>
+        </w:rPr>
+      </w:pPr>
+      <w:r>
+        <w:rPr>
+          <w:lang w:val="en-US"/>
+        </w:rPr>
+        <w:t xml:space="preserve">NOTE: this chat interface </w:t>
+      </w:r>
+      <w:proofErr w:type="gramStart"/>
+      <w:r>
+        <w:rPr>
+          <w:lang w:val="en-US"/>
+        </w:rPr>
+        <w:t>is not meant</w:t>
+      </w:r>
+      <w:proofErr w:type="gramEnd"/>
+      <w:r>
+        <w:rPr>
+          <w:lang w:val="en-US"/>
+        </w:rPr>
+        <w:t xml:space="preserve"> to be usable if you are not doing the bonus question. </w:t>
+      </w:r>
+      <w:r>
+        <w:rPr>
+          <w:b/>
+          <w:bCs/>
+          <w:lang w:val="en-US"/>
+        </w:rPr>
+        <w:t>It should be available to a user currently on the page</w:t>
+      </w:r>
+      <w:r>
+        <w:rPr>
+          <w:lang w:val="en-US"/>
+        </w:rPr>
+        <w:t xml:space="preserve">, they should be able to type a message, and </w:t>
+      </w:r>
+      <w:bookmarkStart w:id="0" w:name="_GoBack"/>
+      <w:r>
+        <w:rPr>
+          <w:b/>
+          <w:bCs/>
+          <w:lang w:val="en-US"/>
+        </w:rPr>
+        <w:t xml:space="preserve">all the messages that </w:t>
+      </w:r>
+      <w:r>
+        <w:rPr>
+          <w:b/>
+          <w:bCs/>
+          <w:lang w:val="en-US"/>
+        </w:rPr>
+        <w:t>the</w:t>
+      </w:r>
+      <w:r>
+        <w:rPr>
+          <w:b/>
+          <w:bCs/>
+          <w:lang w:val="en-US"/>
+        </w:rPr>
+        <w:t xml:space="preserve"> user specifically types should appear.</w:t>
+      </w:r>
+      <w:bookmarkEnd w:id="0"/>
+      <w:r>
+        <w:rPr>
+          <w:lang w:val="en-US"/>
+        </w:rPr>
+        <w:t xml:space="preserve"> </w:t>
       </w:r>
     </w:p>
     <w:p>
@@ -733,9 +852,9 @@
           <w:lang w:val="en-US"/>
         </w:rPr>
         <w:drawing>
-          <wp:inline distT="0" distB="0" distL="0" distR="0" wp14:anchorId="4255C98B" wp14:editId="03B2F398">
-            <wp:extent cx="5725160" cy="3856355"/>
-            <wp:effectExtent l="0" t="0" r="8890" b="0"/>
+          <wp:inline distT="0" distB="0" distL="0" distR="0" wp14:anchorId="4255C98B" wp14:editId="14EBFBDD">
+            <wp:extent cx="3150894" cy="2122379"/>
+            <wp:effectExtent l="0" t="0" r="0" b="0"/>
             <wp:docPr id="454987436" name="תמונה 2"/>
             <wp:cNvGraphicFramePr>
               <a:graphicFrameLocks xmlns:a="http://schemas.openxmlformats.org/drawingml/2006/main" noChangeAspect="1"/>
@@ -750,7 +869,7 @@
                     </pic:cNvPicPr>
                   </pic:nvPicPr>
                   <pic:blipFill>
-                    <a:blip r:embed="rId7">
+                    <a:blip r:embed="rId7" cstate="print">
                       <a:extLst>
                         <a:ext uri="{28A0092B-C50C-407E-A947-70E740481C1C}">
                           <a14:useLocalDpi xmlns:a14="http://schemas.microsoft.com/office/drawing/2010/main" val="0"/>
@@ -765,7 +884,7 @@
                   <pic:spPr bwMode="auto">
                     <a:xfrm>
                       <a:off x="0" y="0"/>
-                      <a:ext cx="5725160" cy="3856355"/>
+                      <a:ext cx="3174963" cy="2138592"/>
                     </a:xfrm>
                     <a:prstGeom prst="rect">
                       <a:avLst/>
@@ -888,7 +1007,7 @@
     </w:p>
     <w:sectPr>
       <w:pgSz w:w="11906" w:h="16838"/>
-      <w:pgMar w:top="1440" w:right="1440" w:bottom="1440" w:left="1440" w:header="708" w:footer="708" w:gutter="0"/>
+      <w:pgMar w:top="720" w:right="1440" w:bottom="1440" w:left="1440" w:header="708" w:footer="708" w:gutter="0"/>
       <w:cols w:space="708"/>
       <w:docGrid w:linePitch="360"/>
     </w:sectPr>

</xml_diff>